<commit_message>
Erro campo int no docx tabelas - acertar comportamento do "Enter" na tela pesquisa_ovr
</commit_message>
<xml_diff>
--- a/bhadrasana/docx/comunicado_contrafacao.docx
+++ b/bhadrasana/docx/comunicado_contrafacao.docx
@@ -19,69 +19,107 @@
       </w:pPr>
       <w:r>
         <w:rPr/>
-        <w:t xml:space="preserve">Marca: </w:t>
-      </w:r>
-      <w:r>
-        <w:rPr/>
-        <w:t>{marca</w:t>
-      </w:r>
-      <w:r>
-        <w:rPr/>
-        <w:t>s</w:t>
-      </w:r>
-      <w:r>
-        <w:rPr/>
-        <w:t>}</w:t>
-      </w:r>
-    </w:p>
-    <w:p>
-      <w:pPr>
-        <w:pStyle w:val="Normal"/>
-        <w:rPr/>
-      </w:pPr>
-      <w:r>
-        <w:rPr/>
-        <w:t>Representante: {cnpj} – {nome}</w:t>
-      </w:r>
-    </w:p>
-    <w:p>
-      <w:pPr>
-        <w:pStyle w:val="Normal"/>
-        <w:rPr/>
-      </w:pPr>
-      <w:r>
-        <w:rPr/>
-        <w:t>{endereco}</w:t>
-      </w:r>
-    </w:p>
-    <w:p>
-      <w:pPr>
-        <w:pStyle w:val="Normal"/>
-        <w:rPr/>
-      </w:pPr>
-      <w:r>
-        <w:rPr/>
-        <w:t>{cep}</w:t>
-      </w:r>
-    </w:p>
-    <w:p>
-      <w:pPr>
-        <w:pStyle w:val="Normal"/>
-        <w:rPr/>
-      </w:pPr>
-      <w:r>
-        <w:rPr/>
-        <w:t>{telefone}</w:t>
-      </w:r>
-    </w:p>
-    <w:p>
-      <w:pPr>
-        <w:pStyle w:val="Normal"/>
-        <w:rPr/>
-      </w:pPr>
-      <w:r>
-        <w:rPr/>
-        <w:t>{email}</w:t>
+        <w:t>Marca: {marcas}</w:t>
+      </w:r>
+    </w:p>
+    <w:p>
+      <w:pPr>
+        <w:pStyle w:val="Normal"/>
+        <w:rPr/>
+      </w:pPr>
+      <w:r>
+        <w:rPr/>
+        <w:t>Representante: {</w:t>
+      </w:r>
+      <w:bookmarkStart w:id="0" w:name="__DdeLink__22_3715420567"/>
+      <w:r>
+        <w:rPr/>
+        <w:t>representante_</w:t>
+      </w:r>
+      <w:bookmarkEnd w:id="0"/>
+      <w:r>
+        <w:rPr/>
+        <w:t>cnpj} – {</w:t>
+      </w:r>
+      <w:r>
+        <w:rPr/>
+        <w:t>representante_</w:t>
+      </w:r>
+      <w:r>
+        <w:rPr/>
+        <w:t>nome}</w:t>
+      </w:r>
+    </w:p>
+    <w:p>
+      <w:pPr>
+        <w:pStyle w:val="Normal"/>
+        <w:rPr/>
+      </w:pPr>
+      <w:r>
+        <w:rPr/>
+        <w:t>{</w:t>
+      </w:r>
+      <w:r>
+        <w:rPr/>
+        <w:t>representante_</w:t>
+      </w:r>
+      <w:r>
+        <w:rPr/>
+        <w:t>endereco}</w:t>
+      </w:r>
+    </w:p>
+    <w:p>
+      <w:pPr>
+        <w:pStyle w:val="Normal"/>
+        <w:rPr/>
+      </w:pPr>
+      <w:r>
+        <w:rPr/>
+        <w:t>{</w:t>
+      </w:r>
+      <w:r>
+        <w:rPr/>
+        <w:t>representante_</w:t>
+      </w:r>
+      <w:r>
+        <w:rPr/>
+        <w:t>cep}</w:t>
+      </w:r>
+    </w:p>
+    <w:p>
+      <w:pPr>
+        <w:pStyle w:val="Normal"/>
+        <w:rPr/>
+      </w:pPr>
+      <w:r>
+        <w:rPr/>
+        <w:t>{</w:t>
+      </w:r>
+      <w:r>
+        <w:rPr/>
+        <w:t>representante_</w:t>
+      </w:r>
+      <w:r>
+        <w:rPr/>
+        <w:t>telefone}</w:t>
+      </w:r>
+    </w:p>
+    <w:p>
+      <w:pPr>
+        <w:pStyle w:val="Normal"/>
+        <w:rPr/>
+      </w:pPr>
+      <w:r>
+        <w:rPr/>
+        <w:t>{</w:t>
+      </w:r>
+      <w:r>
+        <w:rPr/>
+        <w:t>representante_</w:t>
+      </w:r>
+      <w:r>
+        <w:rPr/>
+        <w:t>email}</w:t>
       </w:r>
     </w:p>
     <w:p>
@@ -122,7 +160,57 @@
       </w:pPr>
       <w:r>
         <w:rPr/>
-        <w:t>Mercadoria : {descricao}</w:t>
+        <w:t>Operação/Ficha: {id}</w:t>
+      </w:r>
+    </w:p>
+    <w:p>
+      <w:pPr>
+        <w:pStyle w:val="Normal"/>
+        <w:jc w:val="both"/>
+        <w:rPr/>
+      </w:pPr>
+      <w:r>
+        <w:rPr/>
+      </w:r>
+    </w:p>
+    <w:p>
+      <w:pPr>
+        <w:pStyle w:val="Normal"/>
+        <w:jc w:val="both"/>
+        <w:rPr/>
+      </w:pPr>
+      <w:r>
+        <w:rPr/>
+        <w:t xml:space="preserve">Mercadoria : </w:t>
+      </w:r>
+    </w:p>
+    <w:p>
+      <w:pPr>
+        <w:pStyle w:val="Normal"/>
+        <w:jc w:val="both"/>
+        <w:rPr/>
+      </w:pPr>
+      <w:r>
+        <w:rPr/>
+      </w:r>
+    </w:p>
+    <w:p>
+      <w:pPr>
+        <w:pStyle w:val="Normal"/>
+        <w:jc w:val="both"/>
+        <w:rPr/>
+      </w:pPr>
+      <w:r>
+        <w:rPr/>
+        <w:t>&lt;rvfs:id:</w:t>
+      </w:r>
+      <w:r>
+        <w:rPr/>
+        <w:t>descricao</w:t>
+      </w:r>
+      <w:r>
+        <w:rPr/>
+        <w:t>&gt;</w:t>
       </w:r>
     </w:p>
     <w:p>
@@ -293,7 +381,7 @@
       <w:pgNumType w:fmt="decimal"/>
       <w:formProt w:val="false"/>
       <w:textDirection w:val="lrTb"/>
-      <w:docGrid w:type="default" w:linePitch="240" w:charSpace="4294961151"/>
+      <w:docGrid w:type="default" w:linePitch="240" w:charSpace="0"/>
     </w:sectPr>
   </w:body>
 </w:document>
@@ -319,13 +407,14 @@
     <w:qFormat/>
     <w:pPr>
       <w:widowControl/>
-      <w:overflowPunct w:val="true"/>
+      <w:overflowPunct w:val="false"/>
       <w:bidi w:val="0"/>
       <w:jc w:val="left"/>
     </w:pPr>
     <w:rPr>
       <w:rFonts w:ascii="Liberation Serif" w:hAnsi="Liberation Serif" w:eastAsia="SimSun" w:cs="Arial"/>
       <w:color w:val="00000A"/>
+      <w:kern w:val="0"/>
       <w:sz w:val="24"/>
       <w:szCs w:val="24"/>
       <w:lang w:val="pt-BR" w:eastAsia="zh-CN" w:bidi="hi-IN"/>
@@ -334,10 +423,10 @@
   <w:style w:type="paragraph" w:styleId="Ttulo">
     <w:name w:val="Título"/>
     <w:basedOn w:val="Normal"/>
-    <w:next w:val="Corpodetexto"/>
+    <w:next w:val="Corpodotexto"/>
     <w:qFormat/>
     <w:pPr>
-      <w:keepNext/>
+      <w:keepNext w:val="true"/>
       <w:spacing w:before="240" w:after="120"/>
     </w:pPr>
     <w:rPr>
@@ -346,7 +435,7 @@
       <w:szCs w:val="28"/>
     </w:rPr>
   </w:style>
-  <w:style w:type="paragraph" w:styleId="Corpodetexto">
+  <w:style w:type="paragraph" w:styleId="Corpodotexto">
     <w:name w:val="Body Text"/>
     <w:basedOn w:val="Normal"/>
     <w:pPr>
@@ -356,7 +445,7 @@
   </w:style>
   <w:style w:type="paragraph" w:styleId="Lista">
     <w:name w:val="List"/>
-    <w:basedOn w:val="Corpodetexto"/>
+    <w:basedOn w:val="Corpodotexto"/>
     <w:pPr/>
     <w:rPr>
       <w:rFonts w:cs="Arial"/>

</xml_diff>

<commit_message>
Acertos no gera_docx para o Auto de contrafação
</commit_message>
<xml_diff>
--- a/bhadrasana/docx/comunicado_contrafacao.docx
+++ b/bhadrasana/docx/comunicado_contrafacao.docx
@@ -39,87 +39,47 @@
       <w:bookmarkEnd w:id="0"/>
       <w:r>
         <w:rPr/>
-        <w:t>cnpj} – {</w:t>
-      </w:r>
-      <w:r>
-        <w:rPr/>
-        <w:t>representante_</w:t>
-      </w:r>
-      <w:r>
-        <w:rPr/>
-        <w:t>nome}</w:t>
-      </w:r>
-    </w:p>
-    <w:p>
-      <w:pPr>
-        <w:pStyle w:val="Normal"/>
-        <w:rPr/>
-      </w:pPr>
-      <w:r>
-        <w:rPr/>
-        <w:t>{</w:t>
-      </w:r>
-      <w:r>
-        <w:rPr/>
-        <w:t>representante_</w:t>
-      </w:r>
-      <w:r>
-        <w:rPr/>
-        <w:t>endereco}</w:t>
-      </w:r>
-    </w:p>
-    <w:p>
-      <w:pPr>
-        <w:pStyle w:val="Normal"/>
-        <w:rPr/>
-      </w:pPr>
-      <w:r>
-        <w:rPr/>
-        <w:t>{</w:t>
-      </w:r>
-      <w:r>
-        <w:rPr/>
-        <w:t>representante_</w:t>
-      </w:r>
-      <w:r>
-        <w:rPr/>
-        <w:t>cep}</w:t>
-      </w:r>
-    </w:p>
-    <w:p>
-      <w:pPr>
-        <w:pStyle w:val="Normal"/>
-        <w:rPr/>
-      </w:pPr>
-      <w:r>
-        <w:rPr/>
-        <w:t>{</w:t>
-      </w:r>
-      <w:r>
-        <w:rPr/>
-        <w:t>representante_</w:t>
-      </w:r>
-      <w:r>
-        <w:rPr/>
-        <w:t>telefone}</w:t>
-      </w:r>
-    </w:p>
-    <w:p>
-      <w:pPr>
-        <w:pStyle w:val="Normal"/>
-        <w:rPr/>
-      </w:pPr>
-      <w:r>
-        <w:rPr/>
-        <w:t>{</w:t>
-      </w:r>
-      <w:r>
-        <w:rPr/>
-        <w:t>representante_</w:t>
-      </w:r>
-      <w:r>
-        <w:rPr/>
-        <w:t>email}</w:t>
+        <w:t>cnpj} – {representante_nome}</w:t>
+      </w:r>
+    </w:p>
+    <w:p>
+      <w:pPr>
+        <w:pStyle w:val="Normal"/>
+        <w:rPr/>
+      </w:pPr>
+      <w:r>
+        <w:rPr/>
+        <w:t>{representante_endereco}</w:t>
+      </w:r>
+    </w:p>
+    <w:p>
+      <w:pPr>
+        <w:pStyle w:val="Normal"/>
+        <w:rPr/>
+      </w:pPr>
+      <w:r>
+        <w:rPr/>
+        <w:t>{representante_cep}</w:t>
+      </w:r>
+    </w:p>
+    <w:p>
+      <w:pPr>
+        <w:pStyle w:val="Normal"/>
+        <w:rPr/>
+      </w:pPr>
+      <w:r>
+        <w:rPr/>
+        <w:t>{representante_telefone}</w:t>
+      </w:r>
+    </w:p>
+    <w:p>
+      <w:pPr>
+        <w:pStyle w:val="Normal"/>
+        <w:rPr/>
+      </w:pPr>
+      <w:r>
+        <w:rPr/>
+        <w:t>{representante_email}</w:t>
       </w:r>
     </w:p>
     <w:p>
@@ -192,25 +152,7 @@
       </w:pPr>
       <w:r>
         <w:rPr/>
-      </w:r>
-    </w:p>
-    <w:p>
-      <w:pPr>
-        <w:pStyle w:val="Normal"/>
-        <w:jc w:val="both"/>
-        <w:rPr/>
-      </w:pPr>
-      <w:r>
-        <w:rPr/>
-        <w:t>&lt;rvfs:id:</w:t>
-      </w:r>
-      <w:r>
-        <w:rPr/>
-        <w:t>descricao</w:t>
-      </w:r>
-      <w:r>
-        <w:rPr/>
-        <w:t>&gt;</w:t>
+        <w:t>&lt;rvfs:id:descricao&gt;</w:t>
       </w:r>
     </w:p>
     <w:p>
@@ -407,7 +349,7 @@
     <w:qFormat/>
     <w:pPr>
       <w:widowControl/>
-      <w:overflowPunct w:val="false"/>
+      <w:overflowPunct w:val="true"/>
       <w:bidi w:val="0"/>
       <w:jc w:val="left"/>
     </w:pPr>

</xml_diff>